<commit_message>
uses Python to generate an intraday report on a stock
</commit_message>
<xml_diff>
--- a/commands/report/report.docx
+++ b/commands/report/report.docx
@@ -52,7 +52,35 @@
           <w:sz w:val="28"/>
           <w:szCs w:val="28"/>
         </w:rPr>
-        <w:t>Ticker: {ticker}</w:t>
+        <w:t>Ticker: {</w:t>
+      </w:r>
+      <w:r>
+        <w:rPr>
+          <w:sz w:val="28"/>
+          <w:szCs w:val="28"/>
+        </w:rPr>
+        <w:t xml:space="preserve">{ </w:t>
+      </w:r>
+      <w:r>
+        <w:rPr>
+          <w:sz w:val="28"/>
+          <w:szCs w:val="28"/>
+        </w:rPr>
+        <w:t>ticker</w:t>
+      </w:r>
+      <w:r>
+        <w:rPr>
+          <w:sz w:val="28"/>
+          <w:szCs w:val="28"/>
+        </w:rPr>
+        <w:t xml:space="preserve"> }</w:t>
+      </w:r>
+      <w:r>
+        <w:rPr>
+          <w:sz w:val="28"/>
+          <w:szCs w:val="28"/>
+        </w:rPr>
+        <w:t>}</w:t>
       </w:r>
     </w:p>
     <w:p>
@@ -69,7 +97,42 @@
           <w:sz w:val="28"/>
           <w:szCs w:val="28"/>
         </w:rPr>
-        <w:t>Date: {date}</w:t>
+        <w:t>Date: {</w:t>
+      </w:r>
+      <w:r>
+        <w:rPr>
+          <w:sz w:val="28"/>
+          <w:szCs w:val="28"/>
+        </w:rPr>
+        <w:t xml:space="preserve">{ </w:t>
+      </w:r>
+      <w:r>
+        <w:rPr>
+          <w:sz w:val="28"/>
+          <w:szCs w:val="28"/>
+        </w:rPr>
+        <w:t>date</w:t>
+      </w:r>
+      <w:r>
+        <w:rPr>
+          <w:sz w:val="28"/>
+          <w:szCs w:val="28"/>
+        </w:rPr>
+        <w:t xml:space="preserve"> </w:t>
+      </w:r>
+      <w:r>
+        <w:rPr>
+          <w:sz w:val="28"/>
+          <w:szCs w:val="28"/>
+        </w:rPr>
+        <w:t>}</w:t>
+      </w:r>
+      <w:r>
+        <w:rPr>
+          <w:sz w:val="28"/>
+          <w:szCs w:val="28"/>
+        </w:rPr>
+        <w:t>}</w:t>
       </w:r>
     </w:p>
     <w:p>
@@ -101,7 +164,28 @@
           <w:sz w:val="28"/>
           <w:szCs w:val="28"/>
         </w:rPr>
-        <w:t>Username: {username}</w:t>
+        <w:t>Username: {</w:t>
+      </w:r>
+      <w:r>
+        <w:rPr>
+          <w:sz w:val="28"/>
+          <w:szCs w:val="28"/>
+        </w:rPr>
+        <w:t xml:space="preserve">{ </w:t>
+      </w:r>
+      <w:r>
+        <w:rPr>
+          <w:sz w:val="28"/>
+          <w:szCs w:val="28"/>
+        </w:rPr>
+        <w:t>username</w:t>
+      </w:r>
+      <w:r>
+        <w:rPr>
+          <w:sz w:val="28"/>
+          <w:szCs w:val="28"/>
+        </w:rPr>
+        <w:t xml:space="preserve"> }}</w:t>
       </w:r>
     </w:p>
     <w:p>
@@ -246,6 +330,13 @@
               </w:rPr>
               <w:t>{</w:t>
             </w:r>
+            <w:r>
+              <w:rPr>
+                <w:sz w:val="28"/>
+                <w:szCs w:val="28"/>
+              </w:rPr>
+              <w:t xml:space="preserve">{ </w:t>
+            </w:r>
             <w:proofErr w:type="spellStart"/>
             <w:r>
               <w:rPr>
@@ -260,7 +351,7 @@
                 <w:sz w:val="28"/>
                 <w:szCs w:val="28"/>
               </w:rPr>
-              <w:t>}</w:t>
+              <w:t xml:space="preserve"> }}</w:t>
             </w:r>
           </w:p>
         </w:tc>
@@ -307,6 +398,20 @@
               </w:rPr>
               <w:t>{</w:t>
             </w:r>
+            <w:r>
+              <w:rPr>
+                <w:sz w:val="28"/>
+                <w:szCs w:val="28"/>
+              </w:rPr>
+              <w:t>{</w:t>
+            </w:r>
+            <w:r>
+              <w:rPr>
+                <w:sz w:val="28"/>
+                <w:szCs w:val="28"/>
+              </w:rPr>
+              <w:t xml:space="preserve"> </w:t>
+            </w:r>
             <w:proofErr w:type="spellStart"/>
             <w:r>
               <w:rPr>
@@ -316,6 +421,20 @@
               <w:t>intraday_high_avg</w:t>
             </w:r>
             <w:proofErr w:type="spellEnd"/>
+            <w:r>
+              <w:rPr>
+                <w:sz w:val="28"/>
+                <w:szCs w:val="28"/>
+              </w:rPr>
+              <w:t xml:space="preserve"> </w:t>
+            </w:r>
+            <w:r>
+              <w:rPr>
+                <w:sz w:val="28"/>
+                <w:szCs w:val="28"/>
+              </w:rPr>
+              <w:t>}</w:t>
+            </w:r>
             <w:r>
               <w:rPr>
                 <w:sz w:val="28"/>
@@ -368,6 +487,13 @@
               </w:rPr>
               <w:t>{</w:t>
             </w:r>
+            <w:r>
+              <w:rPr>
+                <w:sz w:val="28"/>
+                <w:szCs w:val="28"/>
+              </w:rPr>
+              <w:t xml:space="preserve">{ </w:t>
+            </w:r>
             <w:proofErr w:type="spellStart"/>
             <w:r>
               <w:rPr>
@@ -377,6 +503,20 @@
               <w:t>intraday_low_avg</w:t>
             </w:r>
             <w:proofErr w:type="spellEnd"/>
+            <w:r>
+              <w:rPr>
+                <w:sz w:val="28"/>
+                <w:szCs w:val="28"/>
+              </w:rPr>
+              <w:t xml:space="preserve"> </w:t>
+            </w:r>
+            <w:r>
+              <w:rPr>
+                <w:sz w:val="28"/>
+                <w:szCs w:val="28"/>
+              </w:rPr>
+              <w:t>}</w:t>
+            </w:r>
             <w:r>
               <w:rPr>
                 <w:sz w:val="28"/>
@@ -429,6 +569,13 @@
               </w:rPr>
               <w:t>{</w:t>
             </w:r>
+            <w:r>
+              <w:rPr>
+                <w:sz w:val="28"/>
+                <w:szCs w:val="28"/>
+              </w:rPr>
+              <w:t xml:space="preserve">{ </w:t>
+            </w:r>
             <w:proofErr w:type="spellStart"/>
             <w:r>
               <w:rPr>
@@ -438,6 +585,20 @@
               <w:t>intraday_close_avg</w:t>
             </w:r>
             <w:proofErr w:type="spellEnd"/>
+            <w:r>
+              <w:rPr>
+                <w:sz w:val="28"/>
+                <w:szCs w:val="28"/>
+              </w:rPr>
+              <w:t xml:space="preserve"> </w:t>
+            </w:r>
+            <w:r>
+              <w:rPr>
+                <w:sz w:val="28"/>
+                <w:szCs w:val="28"/>
+              </w:rPr>
+              <w:t>}</w:t>
+            </w:r>
             <w:r>
               <w:rPr>
                 <w:sz w:val="28"/>
@@ -457,9 +618,7 @@
           <w:szCs w:val="28"/>
         </w:rPr>
       </w:pPr>
-      <w:bookmarkStart w:id="0" w:name="_GoBack"/>
     </w:p>
-    <w:bookmarkEnd w:id="0"/>
     <w:p>
       <w:pPr>
         <w:spacing w:line="240" w:lineRule="auto"/>
@@ -481,8 +640,17 @@
           <w:sz w:val="28"/>
           <w:szCs w:val="28"/>
         </w:rPr>
-        <w:t>%</w:t>
-      </w:r>
+        <w:t>{</w:t>
+      </w:r>
+      <w:r>
+        <w:rPr>
+          <w:sz w:val="28"/>
+          <w:szCs w:val="28"/>
+        </w:rPr>
+        <w:t xml:space="preserve"> </w:t>
+      </w:r>
+      <w:bookmarkStart w:id="0" w:name="_GoBack"/>
+      <w:bookmarkEnd w:id="0"/>
       <w:proofErr w:type="spellStart"/>
       <w:r>
         <w:rPr>
@@ -499,6 +667,20 @@
         <w:t>ntraday_graph</w:t>
       </w:r>
       <w:proofErr w:type="spellEnd"/>
+      <w:r>
+        <w:rPr>
+          <w:sz w:val="28"/>
+          <w:szCs w:val="28"/>
+        </w:rPr>
+        <w:t xml:space="preserve"> </w:t>
+      </w:r>
+      <w:r>
+        <w:rPr>
+          <w:sz w:val="28"/>
+          <w:szCs w:val="28"/>
+        </w:rPr>
+        <w:t>}</w:t>
+      </w:r>
       <w:r>
         <w:rPr>
           <w:sz w:val="28"/>

</xml_diff>